<commit_message>
Fix some blue marks and remained page of contract (p.10)
</commit_message>
<xml_diff>
--- a/Описание страниц.docx
+++ b/Описание страниц.docx
@@ -1338,15 +1338,7 @@
         <w:t>Россия</w:t>
       </w:r>
       <w:r>
-        <w:t xml:space="preserve"> расторгла </w:t>
-      </w:r>
-      <w:proofErr w:type="spellStart"/>
-      <w:r>
-        <w:t>субсидную</w:t>
-      </w:r>
-      <w:proofErr w:type="spellEnd"/>
-      <w:r>
-        <w:t xml:space="preserve"> конвенцию с Англией и начала вместе с Австрией пересматривать оборонительный договор 1746 г.</w:t>
+        <w:t xml:space="preserve"> расторгла субсидную конвенцию с Англией и начала вместе с Австрией пересматривать оборонительный договор 1746 г.</w:t>
       </w:r>
     </w:p>
     <w:p>
@@ -1779,13 +1771,8 @@
       </w:r>
       <w:proofErr w:type="spellEnd"/>
       <w:r>
-        <w:t xml:space="preserve"> 1 октября под </w:t>
-      </w:r>
-      <w:proofErr w:type="spellStart"/>
-      <w:r>
-        <w:t>Лобозицем</w:t>
-      </w:r>
-      <w:proofErr w:type="spellEnd"/>
+        <w:t xml:space="preserve"> 1 октября под Лобозицем</w:t>
+      </w:r>
     </w:p>
     <w:p>
       <w:pPr>
@@ -1799,7 +1786,15 @@
         <w:rPr>
           <w:color w:val="0070C0"/>
         </w:rPr>
-        <w:t>Россия</w:t>
+        <w:t>Росси</w:t>
+      </w:r>
+      <w:bookmarkStart w:id="0" w:name="_GoBack"/>
+      <w:bookmarkEnd w:id="0"/>
+      <w:r>
+        <w:rPr>
+          <w:color w:val="0070C0"/>
+        </w:rPr>
+        <w:t>я</w:t>
       </w:r>
       <w:r>
         <w:t xml:space="preserve"> не может представить армию для защиты Саксонии. Фридрих считает свои </w:t>
@@ -2651,13 +2646,8 @@
         <w:t>10 – 11 мая 1757 г.</w:t>
       </w:r>
       <w:r>
-        <w:t xml:space="preserve"> занял </w:t>
-      </w:r>
-      <w:proofErr w:type="spellStart"/>
-      <w:r>
-        <w:t>Ковно</w:t>
-      </w:r>
-      <w:proofErr w:type="spellEnd"/>
+        <w:t xml:space="preserve"> занял Ковно</w:t>
+      </w:r>
     </w:p>
     <w:p>
       <w:pPr>
@@ -2733,13 +2723,8 @@
       </w:r>
       <w:proofErr w:type="spellEnd"/>
       <w:r>
-        <w:t xml:space="preserve"> в </w:t>
-      </w:r>
-      <w:proofErr w:type="spellStart"/>
-      <w:r>
-        <w:t>Ковно</w:t>
-      </w:r>
-      <w:proofErr w:type="spellEnd"/>
+        <w:t xml:space="preserve"> в Ковно</w:t>
+      </w:r>
       <w:r>
         <w:t>. Было 11 тыс. больных солдат, и Апраксиным было предложено изменить рацион питания</w:t>
       </w:r>
@@ -3001,15 +2986,7 @@
         <w:ind w:firstLine="0"/>
       </w:pPr>
       <w:r>
-        <w:t xml:space="preserve">Стр. 113 – обустройство на </w:t>
-      </w:r>
-      <w:proofErr w:type="spellStart"/>
-      <w:r>
-        <w:t>Егерсдорфском</w:t>
-      </w:r>
-      <w:proofErr w:type="spellEnd"/>
-      <w:r>
-        <w:t xml:space="preserve"> поле, нападение 29 августа 1757 года.</w:t>
+        <w:t>Стр. 113 – обустройство на Егерсдорфском поле, нападение 29 августа 1757 года.</w:t>
       </w:r>
     </w:p>
     <w:p>
@@ -4191,13 +4168,8 @@
       </w:r>
       <w:proofErr w:type="spellEnd"/>
       <w:r>
-        <w:t xml:space="preserve"> или </w:t>
-      </w:r>
-      <w:proofErr w:type="spellStart"/>
-      <w:r>
-        <w:t>Глогау</w:t>
-      </w:r>
-      <w:proofErr w:type="spellEnd"/>
+        <w:t xml:space="preserve"> или Глогау</w:t>
+      </w:r>
       <w:r>
         <w:t xml:space="preserve">. </w:t>
       </w:r>
@@ -4406,21 +4378,12 @@
       <w:r>
         <w:t xml:space="preserve">Фридрих закончил </w:t>
       </w:r>
-      <w:proofErr w:type="spellStart"/>
-      <w:r>
-        <w:rPr>
-          <w:b/>
-          <w:i/>
-        </w:rPr>
-        <w:t>Богемско</w:t>
-      </w:r>
-      <w:proofErr w:type="spellEnd"/>
-      <w:r>
-        <w:rPr>
-          <w:b/>
-          <w:i/>
-        </w:rPr>
-        <w:t>-моравскую кампанию</w:t>
+      <w:r>
+        <w:rPr>
+          <w:b/>
+          <w:i/>
+        </w:rPr>
+        <w:t>Богемско-моравскую кампанию</w:t>
       </w:r>
       <w:r>
         <w:t xml:space="preserve"> стратегическим поражением. </w:t>
@@ -4441,15 +4404,7 @@
       </w:r>
       <w:proofErr w:type="gramEnd"/>
       <w:r>
-        <w:t xml:space="preserve"> маркграфу Карлу. Отсылка Румянцева на </w:t>
-      </w:r>
-      <w:proofErr w:type="spellStart"/>
-      <w:r>
-        <w:t>Кольберг</w:t>
-      </w:r>
-      <w:proofErr w:type="spellEnd"/>
-      <w:r>
-        <w:t xml:space="preserve"> в Померанию, в то время как главная армия </w:t>
+        <w:t xml:space="preserve"> маркграфу Карлу. Отсылка Румянцева на Кольберг в Померанию, в то время как главная армия </w:t>
       </w:r>
       <w:proofErr w:type="spellStart"/>
       <w:r>
@@ -4500,30 +4455,8 @@
         <w:rPr>
           <w:b/>
         </w:rPr>
-        <w:t xml:space="preserve"> Осада </w:t>
-      </w:r>
-      <w:proofErr w:type="spellStart"/>
-      <w:r>
-        <w:rPr>
-          <w:b/>
-        </w:rPr>
-        <w:t>Кюстрина</w:t>
-      </w:r>
-      <w:proofErr w:type="spellEnd"/>
-      <w:r>
-        <w:rPr>
-          <w:b/>
-        </w:rPr>
-        <w:t xml:space="preserve">. Сражение при </w:t>
-      </w:r>
-      <w:proofErr w:type="spellStart"/>
-      <w:r>
-        <w:rPr>
-          <w:b/>
-        </w:rPr>
-        <w:t>Цорндорфе</w:t>
-      </w:r>
-      <w:proofErr w:type="spellEnd"/>
+        <w:t xml:space="preserve"> Осада Кюстрина. Сражение при Цорндорфе</w:t>
+      </w:r>
     </w:p>
     <w:p>
       <w:pPr>
@@ -4558,29 +4491,16 @@
       </w:r>
       <w:proofErr w:type="spellEnd"/>
       <w:r>
-        <w:t xml:space="preserve">. Главная армия начала операции против </w:t>
-      </w:r>
-      <w:proofErr w:type="spellStart"/>
-      <w:r>
-        <w:t>Кюстрина</w:t>
-      </w:r>
-      <w:proofErr w:type="spellEnd"/>
-    </w:p>
-    <w:p>
-      <w:pPr>
-        <w:pStyle w:val="a3"/>
-        <w:ind w:firstLine="0"/>
-      </w:pPr>
-      <w:r>
-        <w:t xml:space="preserve">Стр. 169 – мелкие битвы около крепости </w:t>
-      </w:r>
-      <w:proofErr w:type="spellStart"/>
-      <w:r>
-        <w:t>Кюстрина</w:t>
-      </w:r>
-      <w:proofErr w:type="spellEnd"/>
-      <w:r>
-        <w:t xml:space="preserve">. </w:t>
+        <w:t>. Главная армия начала операции против Кюстрина</w:t>
+      </w:r>
+    </w:p>
+    <w:p>
+      <w:pPr>
+        <w:pStyle w:val="a3"/>
+        <w:ind w:firstLine="0"/>
+      </w:pPr>
+      <w:r>
+        <w:t xml:space="preserve">Стр. 169 – мелкие битвы около крепости Кюстрина. </w:t>
       </w:r>
       <w:r>
         <w:rPr>
@@ -4645,15 +4565,7 @@
         <w:t xml:space="preserve"> </w:t>
       </w:r>
       <w:r>
-        <w:t xml:space="preserve">действия под </w:t>
-      </w:r>
-      <w:proofErr w:type="spellStart"/>
-      <w:r>
-        <w:t>Кюстрином</w:t>
-      </w:r>
-      <w:proofErr w:type="spellEnd"/>
-      <w:r>
-        <w:t xml:space="preserve"> </w:t>
+        <w:t xml:space="preserve">действия под Кюстрином </w:t>
       </w:r>
       <w:proofErr w:type="spellStart"/>
       <w:r>
@@ -4945,13 +4857,8 @@
         <w:ind w:firstLine="0"/>
       </w:pPr>
       <w:r>
-        <w:t xml:space="preserve">Стр. 182 – план сражения при </w:t>
-      </w:r>
-      <w:proofErr w:type="spellStart"/>
-      <w:r>
-        <w:t>Цорндорфе</w:t>
-      </w:r>
-      <w:proofErr w:type="spellEnd"/>
+        <w:t>Стр. 182 – план сражения при Цорндорфе</w:t>
+      </w:r>
     </w:p>
     <w:p>
       <w:pPr>
@@ -5162,15 +5069,7 @@
         <w:t xml:space="preserve"> 1758 года</w:t>
       </w:r>
       <w:r>
-        <w:t xml:space="preserve"> Фридрих потерпел жёсткое поражение при </w:t>
-      </w:r>
-      <w:proofErr w:type="spellStart"/>
-      <w:r>
-        <w:t>Гохкирхене</w:t>
-      </w:r>
-      <w:proofErr w:type="spellEnd"/>
-      <w:r>
-        <w:t xml:space="preserve"> против Австрии.</w:t>
+        <w:t xml:space="preserve"> Фридрих потерпел жёсткое поражение при Гохкирхене против Австрии.</w:t>
       </w:r>
       <w:r>
         <w:t xml:space="preserve"> </w:t>
@@ -5270,14 +5169,12 @@
       <w:r>
         <w:t xml:space="preserve">Стр. 190 – решение идти на </w:t>
       </w:r>
-      <w:proofErr w:type="spellStart"/>
       <w:r>
         <w:t>Коль</w:t>
       </w:r>
       <w:r>
         <w:t>берг</w:t>
       </w:r>
-      <w:proofErr w:type="spellEnd"/>
       <w:r>
         <w:t xml:space="preserve"> через </w:t>
       </w:r>
@@ -5372,15 +5269,7 @@
       </w:r>
       <w:proofErr w:type="spellEnd"/>
       <w:r>
-        <w:t xml:space="preserve">. Русский отряд подошёл к </w:t>
-      </w:r>
-      <w:proofErr w:type="spellStart"/>
-      <w:r>
-        <w:t>Кольбергу</w:t>
-      </w:r>
-      <w:proofErr w:type="spellEnd"/>
-      <w:r>
-        <w:t xml:space="preserve"> 4 октября</w:t>
+        <w:t>. Русский отряд подошёл к Кольбергу 4 октября</w:t>
       </w:r>
       <w:r>
         <w:t>.</w:t>
@@ -5494,13 +5383,8 @@
         <w:t>24 октября</w:t>
       </w:r>
       <w:r>
-        <w:t xml:space="preserve"> австрийцы победили Фридриха при </w:t>
-      </w:r>
-      <w:proofErr w:type="spellStart"/>
-      <w:r>
-        <w:t>Гохкирхене</w:t>
-      </w:r>
-      <w:proofErr w:type="spellEnd"/>
+        <w:t xml:space="preserve"> австрийцы победили Фридриха при Гохкирхене</w:t>
+      </w:r>
       <w:r>
         <w:t>.</w:t>
       </w:r>
@@ -5902,15 +5786,7 @@
       </w:r>
       <w:proofErr w:type="spellEnd"/>
       <w:r>
-        <w:t xml:space="preserve"> получил приказание сдать командование Фролову-</w:t>
-      </w:r>
-      <w:proofErr w:type="spellStart"/>
-      <w:r>
-        <w:t>Багрееву</w:t>
-      </w:r>
-      <w:proofErr w:type="spellEnd"/>
-      <w:r>
-        <w:t xml:space="preserve">, а самому приехать в </w:t>
+        <w:t xml:space="preserve"> получил приказание сдать командование Фролову-Багрееву, а самому приехать в </w:t>
       </w:r>
       <w:proofErr w:type="spellStart"/>
       <w:r>
@@ -6272,16 +6148,8 @@
         <w:rPr>
           <w:b/>
         </w:rPr>
-        <w:t xml:space="preserve">Второй поход в Бранденбург. Битва при </w:t>
-      </w:r>
-      <w:proofErr w:type="spellStart"/>
-      <w:r>
-        <w:rPr>
-          <w:b/>
-        </w:rPr>
-        <w:t>Пальциге</w:t>
-      </w:r>
-      <w:proofErr w:type="spellEnd"/>
+        <w:t>Второй поход в Бранденбург. Битва при Пальциге</w:t>
+      </w:r>
     </w:p>
     <w:p>
       <w:pPr>
@@ -6552,24 +6420,120 @@
         <w:t>русская армия продвигалась быстро.</w:t>
       </w:r>
       <w:r>
-        <w:t xml:space="preserve"> Русская армия расположилась возле деревни </w:t>
-      </w:r>
-      <w:proofErr w:type="spellStart"/>
-      <w:r>
-        <w:t>Пальциг</w:t>
+        <w:t xml:space="preserve"> Русская армия расположилась возле деревни Пальциг.</w:t>
+      </w:r>
+    </w:p>
+    <w:p>
+      <w:pPr>
+        <w:pStyle w:val="a3"/>
+        <w:ind w:firstLine="0"/>
+      </w:pPr>
+      <w:r>
+        <w:t xml:space="preserve">Стр. 217 – </w:t>
+      </w:r>
+      <w:proofErr w:type="spellStart"/>
+      <w:r>
+        <w:t>стата</w:t>
+      </w:r>
+      <w:proofErr w:type="spellEnd"/>
+      <w:r>
+        <w:t xml:space="preserve"> войск.</w:t>
+      </w:r>
+      <w:r>
+        <w:t xml:space="preserve"> </w:t>
+      </w:r>
+      <w:proofErr w:type="spellStart"/>
+      <w:r>
+        <w:t>Прускаи</w:t>
+      </w:r>
+      <w:proofErr w:type="spellEnd"/>
+      <w:r>
+        <w:t xml:space="preserve"> начала переправу около 3 час.</w:t>
+      </w:r>
+    </w:p>
+    <w:p>
+      <w:pPr>
+        <w:pStyle w:val="a3"/>
+        <w:ind w:firstLine="0"/>
+      </w:pPr>
+      <w:r>
+        <w:t>Стр. 218 – началась канонада прусскими войсками в 4 часа утра.</w:t>
+      </w:r>
+    </w:p>
+    <w:p>
+      <w:pPr>
+        <w:pStyle w:val="a3"/>
+        <w:ind w:firstLine="0"/>
+      </w:pPr>
+      <w:r>
+        <w:t xml:space="preserve">Стр. 219 – Около 6 часов вечера отряд </w:t>
+      </w:r>
+      <w:proofErr w:type="spellStart"/>
+      <w:r>
+        <w:t>Воберснова</w:t>
+      </w:r>
+      <w:proofErr w:type="spellEnd"/>
+      <w:r>
+        <w:t xml:space="preserve"> подкрепил </w:t>
+      </w:r>
+      <w:proofErr w:type="spellStart"/>
+      <w:r>
+        <w:t>Веделя</w:t>
       </w:r>
       <w:proofErr w:type="spellEnd"/>
       <w:r>
         <w:t>.</w:t>
       </w:r>
-    </w:p>
-    <w:p>
-      <w:pPr>
-        <w:pStyle w:val="a3"/>
-        <w:ind w:firstLine="0"/>
-      </w:pPr>
-      <w:r>
-        <w:t xml:space="preserve">Стр. 217 – </w:t>
+      <w:r>
+        <w:t xml:space="preserve"> У русских был убит </w:t>
+      </w:r>
+      <w:proofErr w:type="spellStart"/>
+      <w:r>
+        <w:t>кавалериский</w:t>
+      </w:r>
+      <w:proofErr w:type="spellEnd"/>
+      <w:r>
+        <w:t xml:space="preserve"> генерал Демику. Погиб и Воберснов.</w:t>
+      </w:r>
+      <w:r>
+        <w:t xml:space="preserve"> Сражение кончилось около 8 час. </w:t>
+      </w:r>
+      <w:r>
+        <w:t>в</w:t>
+      </w:r>
+      <w:r>
+        <w:t>ечера.</w:t>
+      </w:r>
+      <w:r>
+        <w:t xml:space="preserve"> Преследование противника вела только </w:t>
+      </w:r>
+      <w:proofErr w:type="spellStart"/>
+      <w:r>
+        <w:t>лёгка</w:t>
+      </w:r>
+      <w:proofErr w:type="spellEnd"/>
+      <w:r>
+        <w:t xml:space="preserve"> конница.</w:t>
+      </w:r>
+      <w:r>
+        <w:t xml:space="preserve"> Пруссаки </w:t>
+      </w:r>
+      <w:proofErr w:type="gramStart"/>
+      <w:r>
+        <w:t>отступили</w:t>
+      </w:r>
+      <w:proofErr w:type="gramEnd"/>
+      <w:r>
+        <w:t xml:space="preserve"> а победители русские остались отдыхать на своих позициях.</w:t>
+      </w:r>
+    </w:p>
+    <w:p>
+      <w:pPr>
+        <w:pStyle w:val="a3"/>
+        <w:ind w:firstLine="0"/>
+      </w:pPr>
+      <w:r>
+        <w:t xml:space="preserve">Стр. 220 – </w:t>
       </w:r>
       <w:proofErr w:type="spellStart"/>
       <w:r>
@@ -6577,412 +6541,279 @@
       </w:r>
       <w:proofErr w:type="spellEnd"/>
       <w:r>
-        <w:t xml:space="preserve"> войск.</w:t>
-      </w:r>
-      <w:r>
-        <w:t xml:space="preserve"> </w:t>
-      </w:r>
-      <w:proofErr w:type="spellStart"/>
-      <w:r>
-        <w:t>Прускаи</w:t>
-      </w:r>
-      <w:proofErr w:type="spellEnd"/>
-      <w:r>
-        <w:t xml:space="preserve"> начала переправу около 3 час.</w:t>
-      </w:r>
-    </w:p>
-    <w:p>
-      <w:pPr>
-        <w:pStyle w:val="a3"/>
-        <w:ind w:firstLine="0"/>
-      </w:pPr>
-      <w:r>
-        <w:t>Стр. 218 – началась канонада прусскими войсками в 4 часа утра.</w:t>
-      </w:r>
-    </w:p>
-    <w:p>
-      <w:pPr>
-        <w:pStyle w:val="a3"/>
-        <w:ind w:firstLine="0"/>
-      </w:pPr>
-      <w:r>
-        <w:t xml:space="preserve">Стр. 219 – Около 6 часов вечера отряд </w:t>
-      </w:r>
-      <w:proofErr w:type="spellStart"/>
-      <w:r>
-        <w:t>Воберснова</w:t>
-      </w:r>
-      <w:proofErr w:type="spellEnd"/>
-      <w:r>
-        <w:t xml:space="preserve"> подкрепил </w:t>
-      </w:r>
-      <w:proofErr w:type="spellStart"/>
-      <w:r>
-        <w:t>Веделя</w:t>
+        <w:t xml:space="preserve"> битвы.</w:t>
+      </w:r>
+      <w:r>
+        <w:t xml:space="preserve"> </w:t>
+      </w:r>
+      <w:r>
+        <w:t xml:space="preserve">Человечное отношение </w:t>
+      </w:r>
+      <w:r>
+        <w:t xml:space="preserve">русской армии </w:t>
+      </w:r>
+      <w:r>
+        <w:t>к побеждённым</w:t>
+      </w:r>
+      <w:r>
+        <w:t xml:space="preserve">. Главнокомандующие в лице </w:t>
+      </w:r>
+      <w:proofErr w:type="spellStart"/>
+      <w:r>
+        <w:t>Солтыковы</w:t>
+      </w:r>
+      <w:proofErr w:type="spellEnd"/>
+      <w:r>
+        <w:t xml:space="preserve"> тоже провели хорошую работу</w:t>
+      </w:r>
+    </w:p>
+    <w:p>
+      <w:pPr>
+        <w:pStyle w:val="a3"/>
+        <w:ind w:firstLine="0"/>
+      </w:pPr>
+      <w:r>
+        <w:t xml:space="preserve">Стр. 221 – </w:t>
+      </w:r>
+      <w:proofErr w:type="spellStart"/>
+      <w:r>
+        <w:t>плна</w:t>
+      </w:r>
+      <w:proofErr w:type="spellEnd"/>
+      <w:r>
+        <w:t xml:space="preserve"> баталии</w:t>
+      </w:r>
+    </w:p>
+    <w:p>
+      <w:pPr>
+        <w:pStyle w:val="a3"/>
+        <w:ind w:firstLine="0"/>
+      </w:pPr>
+      <w:r>
+        <w:t xml:space="preserve">Стр. 222 – прусское </w:t>
+      </w:r>
+      <w:proofErr w:type="spellStart"/>
+      <w:r>
+        <w:t>командывание</w:t>
+      </w:r>
+      <w:proofErr w:type="spellEnd"/>
+      <w:r>
+        <w:t xml:space="preserve"> допустило ошибки.</w:t>
+      </w:r>
+      <w:r>
+        <w:t xml:space="preserve"> Жалобы Фридриха (в середине и в конце)</w:t>
+      </w:r>
+    </w:p>
+    <w:p>
+      <w:pPr>
+        <w:pStyle w:val="a3"/>
+        <w:ind w:firstLine="0"/>
+        <w:jc w:val="center"/>
+        <w:rPr>
+          <w:b/>
+        </w:rPr>
+      </w:pPr>
+      <w:r>
+        <w:rPr>
+          <w:b/>
+        </w:rPr>
+        <w:t>XV</w:t>
+      </w:r>
+    </w:p>
+    <w:p>
+      <w:pPr>
+        <w:pStyle w:val="a3"/>
+        <w:ind w:firstLine="0"/>
+        <w:jc w:val="center"/>
+        <w:rPr>
+          <w:b/>
+        </w:rPr>
+      </w:pPr>
+      <w:r>
+        <w:rPr>
+          <w:b/>
+        </w:rPr>
+        <w:t>Сражение при Кунерсдорфе</w:t>
+      </w:r>
+    </w:p>
+    <w:p>
+      <w:pPr>
+        <w:pStyle w:val="a3"/>
+        <w:ind w:firstLine="0"/>
+        <w:rPr>
+          <w:lang w:val="en-US"/>
+        </w:rPr>
+      </w:pPr>
+      <w:r>
+        <w:t xml:space="preserve">Стр. 223 </w:t>
+      </w:r>
+      <w:r>
+        <w:t>–</w:t>
+      </w:r>
+      <w:r>
+        <w:t xml:space="preserve"> </w:t>
+      </w:r>
+      <w:r>
+        <w:t xml:space="preserve">главные русские силы вступили в </w:t>
+      </w:r>
+      <w:proofErr w:type="spellStart"/>
+      <w:r>
+        <w:t>Кроссен</w:t>
+      </w:r>
+      <w:proofErr w:type="spellEnd"/>
+      <w:r>
+        <w:t xml:space="preserve"> 28 июля.</w:t>
+      </w:r>
+      <w:r>
+        <w:t xml:space="preserve"> Несколько дней после сражения русски</w:t>
+      </w:r>
+      <w:r>
+        <w:t>е отдыхали на поле сражения.</w:t>
+      </w:r>
+      <w:r>
+        <w:t xml:space="preserve"> Салтыков выдвинул корпус на Франкфурт.</w:t>
+      </w:r>
+      <w:r>
+        <w:t xml:space="preserve"> От австрийцев </w:t>
+      </w:r>
+      <w:proofErr w:type="spellStart"/>
+      <w:r>
+        <w:t>небыло</w:t>
+      </w:r>
+      <w:proofErr w:type="spellEnd"/>
+      <w:r>
+        <w:t xml:space="preserve"> никаких сведений</w:t>
+      </w:r>
+      <w:r>
+        <w:t xml:space="preserve">. </w:t>
+      </w:r>
+      <w:r>
+        <w:rPr>
+          <w:i/>
+          <w:u w:val="single"/>
+        </w:rPr>
+        <w:t>1 августа</w:t>
+      </w:r>
+      <w:r>
+        <w:rPr>
+          <w:i/>
+          <w:u w:val="single"/>
+        </w:rPr>
+        <w:t xml:space="preserve"> 1759 года</w:t>
+      </w:r>
+      <w:r>
+        <w:t xml:space="preserve"> Салтыков </w:t>
+      </w:r>
+      <w:proofErr w:type="spellStart"/>
+      <w:r>
+        <w:t>выступл</w:t>
+      </w:r>
+      <w:proofErr w:type="spellEnd"/>
+      <w:r>
+        <w:t xml:space="preserve"> на </w:t>
+      </w:r>
+      <w:proofErr w:type="spellStart"/>
+      <w:r>
+        <w:t>Фрагкфурт</w:t>
       </w:r>
       <w:proofErr w:type="spellEnd"/>
       <w:r>
         <w:t>.</w:t>
       </w:r>
-      <w:r>
-        <w:t xml:space="preserve"> У русских был убит </w:t>
-      </w:r>
-      <w:proofErr w:type="spellStart"/>
-      <w:r>
-        <w:t>кавалериский</w:t>
-      </w:r>
-      <w:proofErr w:type="spellEnd"/>
-      <w:r>
-        <w:t xml:space="preserve"> генерал </w:t>
-      </w:r>
-      <w:proofErr w:type="spellStart"/>
-      <w:r>
-        <w:t>Демику</w:t>
-      </w:r>
-      <w:proofErr w:type="spellEnd"/>
-      <w:r>
-        <w:t xml:space="preserve">. Погиб и </w:t>
-      </w:r>
-      <w:proofErr w:type="spellStart"/>
-      <w:r>
-        <w:t>Воберснов</w:t>
-      </w:r>
-      <w:proofErr w:type="spellEnd"/>
-      <w:r>
-        <w:t>.</w:t>
-      </w:r>
-      <w:r>
-        <w:t xml:space="preserve"> Сражение кончилось около 8 час. </w:t>
-      </w:r>
-      <w:r>
-        <w:t>в</w:t>
-      </w:r>
-      <w:r>
-        <w:t>ечера.</w:t>
-      </w:r>
-      <w:r>
-        <w:t xml:space="preserve"> Преследование противника вела только </w:t>
-      </w:r>
-      <w:proofErr w:type="spellStart"/>
-      <w:r>
-        <w:t>лёгка</w:t>
-      </w:r>
-      <w:proofErr w:type="spellEnd"/>
-      <w:r>
-        <w:t xml:space="preserve"> конница.</w:t>
-      </w:r>
-      <w:r>
-        <w:t xml:space="preserve"> Пруссаки </w:t>
+    </w:p>
+    <w:p>
+      <w:pPr>
+        <w:pStyle w:val="a3"/>
+        <w:ind w:firstLine="0"/>
+      </w:pPr>
+      <w:r>
+        <w:t>Стр. 224 – Салтыков отклонил предложение помочь Дауну.</w:t>
+      </w:r>
+      <w:r>
+        <w:t xml:space="preserve"> </w:t>
+      </w:r>
+      <w:r>
+        <w:rPr>
+          <w:i/>
+          <w:u w:val="single"/>
+        </w:rPr>
+        <w:t>31 июля</w:t>
+      </w:r>
+      <w:r>
+        <w:rPr>
+          <w:i/>
+          <w:u w:val="single"/>
+        </w:rPr>
+        <w:t xml:space="preserve"> 1759 года</w:t>
+      </w:r>
+      <w:r>
+        <w:t xml:space="preserve"> </w:t>
+      </w:r>
+      <w:proofErr w:type="spellStart"/>
+      <w:r>
+        <w:t>русскии</w:t>
+      </w:r>
+      <w:proofErr w:type="spellEnd"/>
+      <w:r>
+        <w:t xml:space="preserve"> начали бомбардировку Франкфурта.</w:t>
+      </w:r>
+      <w:r>
+        <w:t xml:space="preserve"> </w:t>
+      </w:r>
+      <w:r>
+        <w:t xml:space="preserve">После этого Франкфурт сдался. </w:t>
+      </w:r>
+      <w:r>
+        <w:lastRenderedPageBreak/>
+        <w:t>Кюстрина захватили в плен.</w:t>
+      </w:r>
+      <w:r>
+        <w:t xml:space="preserve"> </w:t>
+      </w:r>
+      <w:r>
+        <w:rPr>
+          <w:i/>
+          <w:u w:val="single"/>
+        </w:rPr>
+        <w:t>3 августа</w:t>
+      </w:r>
+      <w:r>
+        <w:rPr>
+          <w:i/>
+          <w:u w:val="single"/>
+        </w:rPr>
+        <w:t xml:space="preserve"> 1759 года</w:t>
+      </w:r>
+      <w:r>
+        <w:t xml:space="preserve"> Салтыкову были поднесены ключи Франкфурта.</w:t>
+      </w:r>
+    </w:p>
+    <w:p>
+      <w:pPr>
+        <w:pStyle w:val="a3"/>
+        <w:ind w:firstLine="0"/>
+      </w:pPr>
+      <w:r>
+        <w:t xml:space="preserve">Стр. 225 </w:t>
+      </w:r>
+      <w:r>
+        <w:t>–</w:t>
+      </w:r>
+      <w:r>
+        <w:t xml:space="preserve"> </w:t>
+      </w:r>
+      <w:r>
+        <w:t>план Салтыкова по на</w:t>
+      </w:r>
+      <w:r>
+        <w:t xml:space="preserve">бегам </w:t>
       </w:r>
       <w:proofErr w:type="gramStart"/>
       <w:r>
-        <w:t>отступили</w:t>
+        <w:t>на берлин</w:t>
       </w:r>
       <w:proofErr w:type="gramEnd"/>
       <w:r>
-        <w:t xml:space="preserve"> а победители русские остались отдыхать на своих позициях.</w:t>
-      </w:r>
-    </w:p>
-    <w:p>
-      <w:pPr>
-        <w:pStyle w:val="a3"/>
-        <w:ind w:firstLine="0"/>
-      </w:pPr>
-      <w:r>
-        <w:t xml:space="preserve">Стр. 220 – </w:t>
-      </w:r>
-      <w:proofErr w:type="spellStart"/>
-      <w:r>
-        <w:t>стата</w:t>
-      </w:r>
-      <w:proofErr w:type="spellEnd"/>
-      <w:r>
-        <w:t xml:space="preserve"> битвы.</w:t>
-      </w:r>
-      <w:r>
-        <w:t xml:space="preserve"> </w:t>
-      </w:r>
-      <w:r>
-        <w:t xml:space="preserve">Человечное отношение </w:t>
-      </w:r>
-      <w:r>
-        <w:t xml:space="preserve">русской армии </w:t>
-      </w:r>
-      <w:r>
-        <w:t>к побеждённым</w:t>
-      </w:r>
-      <w:r>
-        <w:t xml:space="preserve">. Главнокомандующие в лице </w:t>
-      </w:r>
-      <w:proofErr w:type="spellStart"/>
-      <w:r>
-        <w:t>Солтыковы</w:t>
-      </w:r>
-      <w:proofErr w:type="spellEnd"/>
-      <w:r>
-        <w:t xml:space="preserve"> тоже провели хорошую работу</w:t>
-      </w:r>
-    </w:p>
-    <w:p>
-      <w:pPr>
-        <w:pStyle w:val="a3"/>
-        <w:ind w:firstLine="0"/>
-      </w:pPr>
-      <w:r>
-        <w:t xml:space="preserve">Стр. 221 – </w:t>
-      </w:r>
-      <w:proofErr w:type="spellStart"/>
-      <w:r>
-        <w:t>плна</w:t>
-      </w:r>
-      <w:proofErr w:type="spellEnd"/>
-      <w:r>
-        <w:t xml:space="preserve"> баталии</w:t>
-      </w:r>
-    </w:p>
-    <w:p>
-      <w:pPr>
-        <w:pStyle w:val="a3"/>
-        <w:ind w:firstLine="0"/>
-      </w:pPr>
-      <w:r>
-        <w:t xml:space="preserve">Стр. 222 – прусское </w:t>
-      </w:r>
-      <w:proofErr w:type="spellStart"/>
-      <w:r>
-        <w:t>командывание</w:t>
-      </w:r>
-      <w:proofErr w:type="spellEnd"/>
-      <w:r>
-        <w:t xml:space="preserve"> допустило ошибки.</w:t>
-      </w:r>
-      <w:r>
-        <w:t xml:space="preserve"> Жалобы Фридриха (в середине и в конце)</w:t>
-      </w:r>
-    </w:p>
-    <w:p>
-      <w:pPr>
-        <w:pStyle w:val="a3"/>
-        <w:ind w:firstLine="0"/>
-        <w:jc w:val="center"/>
-        <w:rPr>
-          <w:b/>
-        </w:rPr>
-      </w:pPr>
-      <w:r>
-        <w:rPr>
-          <w:b/>
-        </w:rPr>
-        <w:t>XV</w:t>
-      </w:r>
-    </w:p>
-    <w:p>
-      <w:pPr>
-        <w:pStyle w:val="a3"/>
-        <w:ind w:firstLine="0"/>
-        <w:jc w:val="center"/>
-        <w:rPr>
-          <w:b/>
-        </w:rPr>
-      </w:pPr>
-      <w:r>
-        <w:rPr>
-          <w:b/>
-        </w:rPr>
-        <w:t xml:space="preserve">Сражение при </w:t>
-      </w:r>
-      <w:proofErr w:type="spellStart"/>
-      <w:r>
-        <w:rPr>
-          <w:b/>
-        </w:rPr>
-        <w:t>Кунерсдорфе</w:t>
-      </w:r>
-      <w:proofErr w:type="spellEnd"/>
-    </w:p>
-    <w:p>
-      <w:pPr>
-        <w:pStyle w:val="a3"/>
-        <w:ind w:firstLine="0"/>
-        <w:rPr>
-          <w:lang w:val="en-US"/>
-        </w:rPr>
-      </w:pPr>
-      <w:r>
-        <w:t xml:space="preserve">Стр. 223 </w:t>
-      </w:r>
-      <w:r>
-        <w:t>–</w:t>
-      </w:r>
-      <w:r>
-        <w:t xml:space="preserve"> </w:t>
-      </w:r>
-      <w:r>
-        <w:t xml:space="preserve">главные русские силы вступили в </w:t>
-      </w:r>
-      <w:proofErr w:type="spellStart"/>
-      <w:r>
-        <w:t>Кроссен</w:t>
-      </w:r>
-      <w:proofErr w:type="spellEnd"/>
-      <w:r>
-        <w:t xml:space="preserve"> 28 июля.</w:t>
-      </w:r>
-      <w:r>
-        <w:t xml:space="preserve"> Несколько дней после сражения русски</w:t>
-      </w:r>
-      <w:r>
-        <w:t>е отдыхали на поле сражения.</w:t>
-      </w:r>
-      <w:r>
-        <w:t xml:space="preserve"> Салтыков выдвинул корпус на Франкфурт.</w:t>
-      </w:r>
-      <w:r>
-        <w:t xml:space="preserve"> От австрийцев </w:t>
-      </w:r>
-      <w:proofErr w:type="spellStart"/>
-      <w:r>
-        <w:t>небыло</w:t>
-      </w:r>
-      <w:proofErr w:type="spellEnd"/>
-      <w:r>
-        <w:t xml:space="preserve"> никаких сведений</w:t>
-      </w:r>
-      <w:r>
-        <w:t xml:space="preserve">. </w:t>
-      </w:r>
-      <w:r>
-        <w:rPr>
-          <w:i/>
-          <w:u w:val="single"/>
-        </w:rPr>
-        <w:t>1 августа</w:t>
-      </w:r>
-      <w:r>
-        <w:rPr>
-          <w:i/>
-          <w:u w:val="single"/>
-        </w:rPr>
-        <w:t xml:space="preserve"> 1759 года</w:t>
-      </w:r>
-      <w:r>
-        <w:t xml:space="preserve"> Салтыков </w:t>
-      </w:r>
-      <w:proofErr w:type="spellStart"/>
-      <w:r>
-        <w:t>выступл</w:t>
-      </w:r>
-      <w:proofErr w:type="spellEnd"/>
-      <w:r>
-        <w:t xml:space="preserve"> на </w:t>
-      </w:r>
-      <w:proofErr w:type="spellStart"/>
-      <w:r>
-        <w:t>Фрагкфурт</w:t>
-      </w:r>
-      <w:proofErr w:type="spellEnd"/>
-      <w:r>
-        <w:t>.</w:t>
-      </w:r>
-    </w:p>
-    <w:p>
-      <w:pPr>
-        <w:pStyle w:val="a3"/>
-        <w:ind w:firstLine="0"/>
-      </w:pPr>
-      <w:r>
-        <w:t>Стр. 224 – Салтыков отклонил предложение помочь Дауну.</w:t>
-      </w:r>
-      <w:r>
-        <w:t xml:space="preserve"> </w:t>
-      </w:r>
-      <w:r>
-        <w:rPr>
-          <w:i/>
-          <w:u w:val="single"/>
-        </w:rPr>
-        <w:t>31 июля</w:t>
-      </w:r>
-      <w:r>
-        <w:rPr>
-          <w:i/>
-          <w:u w:val="single"/>
-        </w:rPr>
-        <w:t xml:space="preserve"> 1759 года</w:t>
-      </w:r>
-      <w:r>
-        <w:t xml:space="preserve"> </w:t>
-      </w:r>
-      <w:proofErr w:type="spellStart"/>
-      <w:r>
-        <w:t>русскии</w:t>
-      </w:r>
-      <w:proofErr w:type="spellEnd"/>
-      <w:r>
-        <w:t xml:space="preserve"> начали бомбардировку Франкфурта.</w:t>
-      </w:r>
-      <w:r>
-        <w:t xml:space="preserve"> </w:t>
-      </w:r>
-      <w:r>
-        <w:t xml:space="preserve">После этого Франкфурт сдался. </w:t>
-      </w:r>
-      <w:proofErr w:type="spellStart"/>
-      <w:r>
-        <w:lastRenderedPageBreak/>
-        <w:t>Кюстрина</w:t>
-      </w:r>
-      <w:proofErr w:type="spellEnd"/>
-      <w:r>
-        <w:t xml:space="preserve"> захватили в плен.</w:t>
-      </w:r>
-      <w:r>
-        <w:t xml:space="preserve"> </w:t>
-      </w:r>
-      <w:r>
-        <w:rPr>
-          <w:i/>
-          <w:u w:val="single"/>
-        </w:rPr>
-        <w:t>3 августа</w:t>
-      </w:r>
-      <w:r>
-        <w:rPr>
-          <w:i/>
-          <w:u w:val="single"/>
-        </w:rPr>
-        <w:t xml:space="preserve"> 1759 года</w:t>
-      </w:r>
-      <w:r>
-        <w:t xml:space="preserve"> Салтыкову были поднесены ключи Франкфурта.</w:t>
-      </w:r>
-    </w:p>
-    <w:p>
-      <w:pPr>
-        <w:pStyle w:val="a3"/>
-        <w:ind w:firstLine="0"/>
-      </w:pPr>
-      <w:r>
-        <w:t xml:space="preserve">Стр. 225 </w:t>
-      </w:r>
-      <w:r>
-        <w:t>–</w:t>
-      </w:r>
-      <w:r>
-        <w:t xml:space="preserve"> </w:t>
-      </w:r>
-      <w:r>
-        <w:t>план Салтыкова по на</w:t>
-      </w:r>
-      <w:r>
-        <w:t xml:space="preserve">бегам </w:t>
-      </w:r>
-      <w:proofErr w:type="gramStart"/>
-      <w:r>
-        <w:t>на берлин</w:t>
-      </w:r>
-      <w:proofErr w:type="gramEnd"/>
-      <w:r>
         <w:t xml:space="preserve"> и путь Фридриха спешившего на помощь </w:t>
       </w:r>
       <w:proofErr w:type="spellStart"/>
@@ -7003,15 +6834,7 @@
         <w:t>Стр. 226 – австрийцы не помогали русским, как должны были по условиям.</w:t>
       </w:r>
       <w:r>
-        <w:t xml:space="preserve"> Салтыков решил принять бой у деревни </w:t>
-      </w:r>
-      <w:proofErr w:type="spellStart"/>
-      <w:r>
-        <w:t>Кунерсдорф</w:t>
-      </w:r>
-      <w:proofErr w:type="spellEnd"/>
-      <w:r>
-        <w:t>.</w:t>
+        <w:t xml:space="preserve"> Салтыков решил принять бой у деревни Кунерсдорф.</w:t>
       </w:r>
       <w:r>
         <w:t xml:space="preserve"> </w:t>
@@ -7543,15 +7366,7 @@
       </w:r>
       <w:r>
         <w:lastRenderedPageBreak/>
-        <w:t xml:space="preserve">восторгом рассказал </w:t>
-      </w:r>
-      <w:proofErr w:type="spellStart"/>
-      <w:r>
-        <w:t>Финкенштейну</w:t>
-      </w:r>
-      <w:proofErr w:type="spellEnd"/>
-      <w:r>
-        <w:t xml:space="preserve"> о том, что русские и австрийцы рассорились.</w:t>
+        <w:t>восторгом рассказал Финкенштейну о том, что русские и австрийцы рассорились.</w:t>
       </w:r>
       <w:r>
         <w:t xml:space="preserve"> «эти люди ведут себя как пьяные» говорил Фридрих</w:t>
@@ -8036,21 +7851,7 @@
         <w:rPr>
           <w:b/>
         </w:rPr>
-        <w:t xml:space="preserve">Зима 1760 г. Действия в Померании. Первая </w:t>
-      </w:r>
-      <w:proofErr w:type="spellStart"/>
-      <w:r>
-        <w:rPr>
-          <w:b/>
-        </w:rPr>
-        <w:t>Силезская</w:t>
-      </w:r>
-      <w:proofErr w:type="spellEnd"/>
-      <w:r>
-        <w:rPr>
-          <w:b/>
-        </w:rPr>
-        <w:t xml:space="preserve"> кампания</w:t>
+        <w:t>Зима 1760 г. Действия в Померании. Первая Силезская кампания</w:t>
       </w:r>
     </w:p>
     <w:p>
@@ -8382,18 +8183,10 @@
         <w:t>В начале июля 1760 года</w:t>
       </w:r>
       <w:r>
-        <w:t xml:space="preserve"> возникла идея вновь осадить </w:t>
-      </w:r>
-      <w:proofErr w:type="spellStart"/>
-      <w:r>
-        <w:t>Коль</w:t>
-      </w:r>
-      <w:r>
-        <w:t>берг</w:t>
-      </w:r>
-      <w:proofErr w:type="spellEnd"/>
-      <w:r>
-        <w:t>.</w:t>
+        <w:t xml:space="preserve"> возникла идея вновь осадить Коль</w:t>
+      </w:r>
+      <w:r>
+        <w:t>берг.</w:t>
       </w:r>
     </w:p>
     <w:p>
@@ -8419,15 +8212,7 @@
         <w:t>23 мая 1760 года</w:t>
       </w:r>
       <w:r>
-        <w:t xml:space="preserve"> </w:t>
-      </w:r>
-      <w:proofErr w:type="spellStart"/>
-      <w:r>
-        <w:t>Лаудон</w:t>
-      </w:r>
-      <w:proofErr w:type="spellEnd"/>
-      <w:r>
-        <w:t xml:space="preserve"> </w:t>
+        <w:t xml:space="preserve"> Лаудон </w:t>
       </w:r>
       <w:proofErr w:type="spellStart"/>
       <w:r>
@@ -8452,31 +8237,7 @@
       </w:r>
       <w:proofErr w:type="spellEnd"/>
       <w:r>
-        <w:t xml:space="preserve"> армии. </w:t>
-      </w:r>
-      <w:proofErr w:type="spellStart"/>
-      <w:r>
-        <w:t>Лаудон</w:t>
-      </w:r>
-      <w:proofErr w:type="spellEnd"/>
-      <w:r>
-        <w:t xml:space="preserve"> (русский или австриец) занял </w:t>
-      </w:r>
-      <w:proofErr w:type="spellStart"/>
-      <w:r>
-        <w:t>Глац</w:t>
-      </w:r>
-      <w:proofErr w:type="spellEnd"/>
-      <w:r>
-        <w:t xml:space="preserve">. </w:t>
-      </w:r>
-      <w:proofErr w:type="spellStart"/>
-      <w:r>
-        <w:t>Лаудон</w:t>
-      </w:r>
-      <w:proofErr w:type="spellEnd"/>
-      <w:r>
-        <w:t xml:space="preserve"> окружил </w:t>
+        <w:t xml:space="preserve"> армии. Лаудон (русский или австриец) занял Глац. Лаудон окружил </w:t>
       </w:r>
       <w:proofErr w:type="spellStart"/>
       <w:r>
@@ -8544,13 +8305,8 @@
       <w:r>
         <w:t xml:space="preserve"> </w:t>
       </w:r>
-      <w:proofErr w:type="spellStart"/>
-      <w:r>
-        <w:t>Лаудон</w:t>
-      </w:r>
-      <w:proofErr w:type="spellEnd"/>
-      <w:r>
-        <w:t xml:space="preserve"> </w:t>
+      <w:r>
+        <w:t xml:space="preserve">Лаудон </w:t>
       </w:r>
       <w:r>
         <w:t>оказал</w:t>
@@ -8572,21 +8328,12 @@
       <w:r>
         <w:t xml:space="preserve"> </w:t>
       </w:r>
-      <w:proofErr w:type="spellStart"/>
-      <w:r>
-        <w:rPr>
-          <w:b/>
-          <w:i/>
-        </w:rPr>
-        <w:t>Лигницкое</w:t>
-      </w:r>
-      <w:proofErr w:type="spellEnd"/>
-      <w:r>
-        <w:rPr>
-          <w:b/>
-          <w:i/>
-        </w:rPr>
-        <w:t xml:space="preserve"> сражение</w:t>
+      <w:r>
+        <w:rPr>
+          <w:b/>
+          <w:i/>
+        </w:rPr>
+        <w:t>Лигницкое сражение</w:t>
       </w:r>
       <w:r>
         <w:t xml:space="preserve"> (пруссаки против австрийцев, пруссаки </w:t>
@@ -8624,39 +8371,103 @@
       </w:r>
       <w:proofErr w:type="spellEnd"/>
       <w:r>
-        <w:t xml:space="preserve"> был временно сдать командование </w:t>
-      </w:r>
-      <w:proofErr w:type="spellStart"/>
-      <w:r>
-        <w:t>Фермору</w:t>
-      </w:r>
-      <w:proofErr w:type="spellEnd"/>
+        <w:t xml:space="preserve"> был временно сдать командование Фермору.</w:t>
+      </w:r>
+      <w:r>
+        <w:t xml:space="preserve"> Недовольство Конференции и смена планов.</w:t>
+      </w:r>
+      <w:r>
+        <w:t xml:space="preserve"> Эту кампанию охарактеризовали как «самую жалкую»</w:t>
+      </w:r>
+      <w:r>
+        <w:t xml:space="preserve"> и Петербург и сама армия</w:t>
+      </w:r>
       <w:r>
         <w:t>.</w:t>
       </w:r>
       <w:r>
-        <w:t xml:space="preserve"> Недовольство Конференции и смена планов.</w:t>
-      </w:r>
-      <w:r>
-        <w:t xml:space="preserve"> Эту кампанию охарактеризовали как «самую жалкую»</w:t>
-      </w:r>
-      <w:r>
-        <w:t xml:space="preserve"> и Петербург и сама армия</w:t>
-      </w:r>
+        <w:t xml:space="preserve"> Рескрипты Конференции Салтыкову.</w:t>
+      </w:r>
+    </w:p>
+    <w:p>
+      <w:pPr>
+        <w:pStyle w:val="a3"/>
+        <w:ind w:firstLine="0"/>
+      </w:pPr>
+      <w:r>
+        <w:t xml:space="preserve">Стр. 271 </w:t>
+      </w:r>
+      <w:r>
+        <w:t>–</w:t>
+      </w:r>
+      <w:r>
+        <w:t xml:space="preserve"> </w:t>
+      </w:r>
+      <w:r>
+        <w:t>рескрипт Конференции Салтыкову по поводу падения дисциплины.</w:t>
+      </w:r>
+      <w:r>
+        <w:t xml:space="preserve"> Обвинение </w:t>
+      </w:r>
+      <w:proofErr w:type="spellStart"/>
+      <w:r>
+        <w:t>Конфиренцией</w:t>
+      </w:r>
+      <w:proofErr w:type="spellEnd"/>
+      <w:r>
+        <w:t xml:space="preserve"> Дауна.</w:t>
+      </w:r>
+      <w:r>
+        <w:t xml:space="preserve"> Салтыков не сказал Дауну о скором нападении на его армию Фридриха.</w:t>
+      </w:r>
+      <w:r>
+        <w:t xml:space="preserve"> Салтыков жалуется, что ему постоянно делают выговоры, и думает, что скоро его карьера будет окончена.</w:t>
+      </w:r>
+    </w:p>
+    <w:p>
+      <w:pPr>
+        <w:pStyle w:val="a3"/>
+        <w:ind w:firstLine="0"/>
+      </w:pPr>
+      <w:r>
+        <w:t>Стр. 272 – Салтыков даёт совет сделать командиром чужестранца.</w:t>
+      </w:r>
+      <w:r>
+        <w:t xml:space="preserve"> Плохое и </w:t>
+      </w:r>
+      <w:proofErr w:type="spellStart"/>
+      <w:r>
+        <w:t>гипохондричное</w:t>
+      </w:r>
+      <w:proofErr w:type="spellEnd"/>
+      <w:r>
+        <w:t xml:space="preserve"> состояние Салтыкова, он просит об отстранении от службы.</w:t>
+      </w:r>
+      <w:r>
+        <w:t xml:space="preserve"> Выбор главнокомандующего, </w:t>
+      </w:r>
+      <w:r>
+        <w:t>которым стал А. Б. Бутурлине.</w:t>
+      </w:r>
+      <w:r>
+        <w:t xml:space="preserve"> Отношение к Бутурлину в обществе по словам </w:t>
+      </w:r>
+      <w:proofErr w:type="spellStart"/>
+      <w:r>
+        <w:t>Болотова</w:t>
+      </w:r>
+      <w:proofErr w:type="spellEnd"/>
       <w:r>
         <w:t>.</w:t>
       </w:r>
-      <w:r>
-        <w:t xml:space="preserve"> Рескрипты Конференции Салтыкову.</w:t>
-      </w:r>
-    </w:p>
-    <w:p>
-      <w:pPr>
-        <w:pStyle w:val="a3"/>
-        <w:ind w:firstLine="0"/>
-      </w:pPr>
-      <w:r>
-        <w:t xml:space="preserve">Стр. 271 </w:t>
+    </w:p>
+    <w:p>
+      <w:pPr>
+        <w:pStyle w:val="a3"/>
+        <w:ind w:firstLine="0"/>
+      </w:pPr>
+      <w:r>
+        <w:t xml:space="preserve">Стр. 273 </w:t>
       </w:r>
       <w:r>
         <w:t>–</w:t>
@@ -8665,67 +8476,11 @@
         <w:t xml:space="preserve"> </w:t>
       </w:r>
       <w:r>
-        <w:t>рескрипт Конференции Салтыкову по поводу падения дисциплины.</w:t>
-      </w:r>
-      <w:r>
-        <w:t xml:space="preserve"> Обвинение </w:t>
-      </w:r>
-      <w:proofErr w:type="spellStart"/>
-      <w:r>
-        <w:t>Конфиренцией</w:t>
-      </w:r>
-      <w:proofErr w:type="spellEnd"/>
-      <w:r>
-        <w:t xml:space="preserve"> Дауна.</w:t>
-      </w:r>
-      <w:r>
-        <w:t xml:space="preserve"> Салтыков не с</w:t>
-      </w:r>
-      <w:bookmarkStart w:id="0" w:name="_GoBack"/>
-      <w:bookmarkEnd w:id="0"/>
-      <w:r>
-        <w:t>казал Дауну о скором нападении на его армию Фридриха.</w:t>
-      </w:r>
-      <w:r>
-        <w:t xml:space="preserve"> Салтыков жалуется, что ему постоянно делают выговоры, и думает, что скоро его карьера будет окончена.</w:t>
-      </w:r>
-    </w:p>
-    <w:p>
-      <w:pPr>
-        <w:pStyle w:val="a3"/>
-        <w:ind w:firstLine="0"/>
-      </w:pPr>
-      <w:r>
-        <w:t>Стр. 272 – Салтыков даёт совет сделать командиром чужестранца.</w:t>
-      </w:r>
-      <w:r>
-        <w:t xml:space="preserve"> Плохое и </w:t>
-      </w:r>
-      <w:proofErr w:type="spellStart"/>
-      <w:r>
-        <w:t>гипохондричное</w:t>
-      </w:r>
-      <w:proofErr w:type="spellEnd"/>
-      <w:r>
-        <w:t xml:space="preserve"> состояние Салтыкова, он просит об отстранении от службы.</w:t>
-      </w:r>
-      <w:r>
-        <w:t xml:space="preserve"> Выбор </w:t>
-      </w:r>
-      <w:proofErr w:type="gramStart"/>
-      <w:r>
-        <w:t>главнокомандующего,  которым</w:t>
-      </w:r>
-      <w:proofErr w:type="gramEnd"/>
-      <w:r>
-        <w:t xml:space="preserve"> стал А. Б. Бутурлине.</w:t>
-      </w:r>
-      <w:r>
-        <w:t xml:space="preserve"> Отношение к Бутурлину в обществе по словам </w:t>
-      </w:r>
-      <w:proofErr w:type="spellStart"/>
-      <w:r>
-        <w:t>Болотова</w:t>
+        <w:t xml:space="preserve">наказ </w:t>
+      </w:r>
+      <w:proofErr w:type="spellStart"/>
+      <w:r>
+        <w:t>Фремору</w:t>
       </w:r>
       <w:proofErr w:type="spellEnd"/>
       <w:r>
@@ -8736,9 +8491,41 @@
       <w:pPr>
         <w:pStyle w:val="a3"/>
         <w:ind w:firstLine="0"/>
-      </w:pPr>
-      <w:r>
-        <w:t xml:space="preserve">Стр. 273 </w:t>
+        <w:jc w:val="center"/>
+        <w:rPr>
+          <w:b/>
+        </w:rPr>
+      </w:pPr>
+      <w:r>
+        <w:rPr>
+          <w:b/>
+        </w:rPr>
+        <w:t>XVIII</w:t>
+      </w:r>
+    </w:p>
+    <w:p>
+      <w:pPr>
+        <w:pStyle w:val="a3"/>
+        <w:ind w:firstLine="0"/>
+        <w:jc w:val="center"/>
+        <w:rPr>
+          <w:b/>
+        </w:rPr>
+      </w:pPr>
+      <w:r>
+        <w:rPr>
+          <w:b/>
+        </w:rPr>
+        <w:t>Взятие Берлина</w:t>
+      </w:r>
+    </w:p>
+    <w:p>
+      <w:pPr>
+        <w:pStyle w:val="a3"/>
+        <w:ind w:firstLine="0"/>
+      </w:pPr>
+      <w:r>
+        <w:t xml:space="preserve">Стр. 274 </w:t>
       </w:r>
       <w:r>
         <w:t>–</w:t>
@@ -8747,175 +8534,77 @@
         <w:t xml:space="preserve"> </w:t>
       </w:r>
       <w:r>
-        <w:t xml:space="preserve">наказ </w:t>
-      </w:r>
-      <w:proofErr w:type="spellStart"/>
-      <w:r>
-        <w:t>Фремору</w:t>
+        <w:t xml:space="preserve">к началу </w:t>
+      </w:r>
+      <w:r>
+        <w:rPr>
+          <w:i/>
+          <w:u w:val="single"/>
+        </w:rPr>
+        <w:t>сентября 1760 года</w:t>
+      </w:r>
+      <w:r>
+        <w:t xml:space="preserve"> русские заняли Каролат. Новый план – армия делится на два отряда – один идёт на Кольберг, другой на Берлин.</w:t>
+      </w:r>
+    </w:p>
+    <w:p>
+      <w:pPr>
+        <w:pStyle w:val="a3"/>
+        <w:ind w:firstLine="0"/>
+      </w:pPr>
+      <w:r>
+        <w:t xml:space="preserve">Стр. 275 </w:t>
+      </w:r>
+      <w:r>
+        <w:t>–</w:t>
+      </w:r>
+      <w:r>
+        <w:t xml:space="preserve"> </w:t>
+      </w:r>
+      <w:proofErr w:type="spellStart"/>
+      <w:r>
+        <w:t>стата</w:t>
+      </w:r>
+      <w:proofErr w:type="spellEnd"/>
+      <w:r>
+        <w:t xml:space="preserve"> армии, пути отрядов.</w:t>
+      </w:r>
+      <w:r>
+        <w:t xml:space="preserve"> </w:t>
+      </w:r>
+      <w:r>
+        <w:rPr>
+          <w:i/>
+          <w:u w:val="single"/>
+        </w:rPr>
+        <w:t>30 сентября 1760 года</w:t>
+      </w:r>
+      <w:r>
+        <w:t xml:space="preserve"> Тотлебен прибыл в Бесков.</w:t>
+      </w:r>
+      <w:r>
+        <w:t xml:space="preserve"> Чернышёв к </w:t>
+      </w:r>
+      <w:r>
+        <w:rPr>
+          <w:i/>
+          <w:u w:val="single"/>
+        </w:rPr>
+        <w:t>1 октября 1760 года</w:t>
+      </w:r>
+      <w:r>
+        <w:t xml:space="preserve"> занял </w:t>
+      </w:r>
+      <w:proofErr w:type="spellStart"/>
+      <w:r>
+        <w:t>Христианштадт</w:t>
       </w:r>
       <w:proofErr w:type="spellEnd"/>
       <w:r>
         <w:t>.</w:t>
       </w:r>
-    </w:p>
-    <w:p>
-      <w:pPr>
-        <w:pStyle w:val="a3"/>
-        <w:ind w:firstLine="0"/>
-        <w:jc w:val="center"/>
-        <w:rPr>
-          <w:b/>
-        </w:rPr>
-      </w:pPr>
-      <w:r>
-        <w:rPr>
-          <w:b/>
-        </w:rPr>
-        <w:t>XVIII</w:t>
-      </w:r>
-    </w:p>
-    <w:p>
-      <w:pPr>
-        <w:pStyle w:val="a3"/>
-        <w:ind w:firstLine="0"/>
-        <w:jc w:val="center"/>
-        <w:rPr>
-          <w:b/>
-        </w:rPr>
-      </w:pPr>
-      <w:r>
-        <w:rPr>
-          <w:b/>
-        </w:rPr>
-        <w:t>Взятие Берлина</w:t>
-      </w:r>
-    </w:p>
-    <w:p>
-      <w:pPr>
-        <w:pStyle w:val="a3"/>
-        <w:ind w:firstLine="0"/>
-      </w:pPr>
-      <w:r>
-        <w:t xml:space="preserve">Стр. 274 </w:t>
-      </w:r>
-      <w:r>
-        <w:t>–</w:t>
-      </w:r>
-      <w:r>
-        <w:t xml:space="preserve"> </w:t>
-      </w:r>
-      <w:r>
-        <w:t xml:space="preserve">к началу </w:t>
-      </w:r>
-      <w:r>
-        <w:rPr>
-          <w:i/>
-          <w:u w:val="single"/>
-        </w:rPr>
-        <w:t>сентября 1760 года</w:t>
-      </w:r>
-      <w:r>
-        <w:t xml:space="preserve"> русские заняли </w:t>
-      </w:r>
-      <w:proofErr w:type="spellStart"/>
-      <w:r>
-        <w:t>Каролат</w:t>
-      </w:r>
-      <w:proofErr w:type="spellEnd"/>
-      <w:r>
-        <w:t xml:space="preserve">. Новый план – армия делится на два отряда – один идёт на </w:t>
-      </w:r>
-      <w:proofErr w:type="spellStart"/>
-      <w:r>
-        <w:t>Кольберг</w:t>
-      </w:r>
-      <w:proofErr w:type="spellEnd"/>
-      <w:r>
-        <w:t>, другой на Берлин.</w:t>
-      </w:r>
-    </w:p>
-    <w:p>
-      <w:pPr>
-        <w:pStyle w:val="a3"/>
-        <w:ind w:firstLine="0"/>
-      </w:pPr>
-      <w:r>
-        <w:t xml:space="preserve">Стр. 275 </w:t>
-      </w:r>
-      <w:r>
-        <w:t>–</w:t>
-      </w:r>
-      <w:r>
-        <w:t xml:space="preserve"> </w:t>
-      </w:r>
-      <w:proofErr w:type="spellStart"/>
-      <w:r>
-        <w:t>стата</w:t>
-      </w:r>
-      <w:proofErr w:type="spellEnd"/>
-      <w:r>
-        <w:t xml:space="preserve"> армии, пути отрядов.</w:t>
-      </w:r>
-      <w:r>
-        <w:t xml:space="preserve"> </w:t>
-      </w:r>
-      <w:r>
-        <w:rPr>
-          <w:i/>
-          <w:u w:val="single"/>
-        </w:rPr>
-        <w:t>30 сентября 1760 года</w:t>
-      </w:r>
-      <w:r>
-        <w:t xml:space="preserve"> </w:t>
-      </w:r>
-      <w:proofErr w:type="spellStart"/>
-      <w:r>
-        <w:t>Тотлебен</w:t>
-      </w:r>
-      <w:proofErr w:type="spellEnd"/>
-      <w:r>
-        <w:t xml:space="preserve"> прибыл в Бесков.</w:t>
-      </w:r>
-      <w:r>
-        <w:t xml:space="preserve"> </w:t>
-      </w:r>
-      <w:proofErr w:type="spellStart"/>
-      <w:r>
-        <w:t>Чернышёв</w:t>
-      </w:r>
-      <w:proofErr w:type="spellEnd"/>
-      <w:r>
-        <w:t xml:space="preserve"> к </w:t>
-      </w:r>
-      <w:r>
-        <w:rPr>
-          <w:i/>
-          <w:u w:val="single"/>
-        </w:rPr>
-        <w:t>1 октября 1760 года</w:t>
-      </w:r>
-      <w:r>
-        <w:t xml:space="preserve"> занял </w:t>
-      </w:r>
-      <w:proofErr w:type="spellStart"/>
-      <w:r>
-        <w:t>Христианштадт</w:t>
-      </w:r>
-      <w:proofErr w:type="spellEnd"/>
-      <w:r>
-        <w:t>.</w:t>
-      </w:r>
-      <w:r>
-        <w:t xml:space="preserve"> </w:t>
-      </w:r>
-      <w:proofErr w:type="spellStart"/>
-      <w:r>
-        <w:t>Тотлебен</w:t>
-      </w:r>
-      <w:proofErr w:type="spellEnd"/>
-      <w:r>
-        <w:t xml:space="preserve"> уже </w:t>
+      <w:r>
+        <w:t xml:space="preserve"> Тотлебен уже </w:t>
       </w:r>
       <w:r>
         <w:rPr>
@@ -8941,15 +8630,7 @@
       </w:r>
       <w:proofErr w:type="spellEnd"/>
       <w:r>
-        <w:t xml:space="preserve">, а </w:t>
-      </w:r>
-      <w:proofErr w:type="spellStart"/>
-      <w:r>
-        <w:t>Чернышёв</w:t>
-      </w:r>
-      <w:proofErr w:type="spellEnd"/>
-      <w:r>
-        <w:t xml:space="preserve"> к этому времени занял </w:t>
+        <w:t xml:space="preserve">, а Чернышёв к этому времени занял </w:t>
       </w:r>
       <w:proofErr w:type="spellStart"/>
       <w:r>
@@ -8998,14 +8679,9 @@
       <w:r>
         <w:t xml:space="preserve"> </w:t>
       </w:r>
-      <w:proofErr w:type="spellStart"/>
       <w:proofErr w:type="gramStart"/>
       <w:r>
-        <w:t>Тотлебен</w:t>
-      </w:r>
-      <w:proofErr w:type="spellEnd"/>
-      <w:r>
-        <w:t xml:space="preserve">  выступил</w:t>
+        <w:t>Тотлебен  выступил</w:t>
       </w:r>
       <w:proofErr w:type="gramEnd"/>
       <w:r>
@@ -9041,15 +8717,7 @@
       </w:r>
       <w:proofErr w:type="spellEnd"/>
       <w:r>
-        <w:t xml:space="preserve"> отряд </w:t>
-      </w:r>
-      <w:proofErr w:type="spellStart"/>
-      <w:r>
-        <w:t>Тотлебена</w:t>
-      </w:r>
-      <w:proofErr w:type="spellEnd"/>
-      <w:r>
-        <w:t xml:space="preserve"> все подумали, что это прусская поддержк</w:t>
+        <w:t xml:space="preserve"> отряд Тотлебена все подумали, что это прусская поддержк</w:t>
       </w:r>
       <w:r>
         <w:t>а и стали готовиться с праздником встречать их.</w:t>
@@ -9115,15 +8783,7 @@
         <w:t xml:space="preserve"> (пруссаки).</w:t>
       </w:r>
       <w:r>
-        <w:t xml:space="preserve"> </w:t>
-      </w:r>
-      <w:proofErr w:type="spellStart"/>
-      <w:r>
-        <w:t>Тотлебен</w:t>
-      </w:r>
-      <w:proofErr w:type="spellEnd"/>
-      <w:r>
-        <w:t xml:space="preserve"> приказал отступить. </w:t>
+        <w:t xml:space="preserve"> Тотлебен приказал отступить. </w:t>
       </w:r>
       <w:r>
         <w:rPr>
@@ -9155,13 +8815,8 @@
       </w:r>
       <w:proofErr w:type="spellEnd"/>
       <w:r>
-        <w:t xml:space="preserve"> обвинил </w:t>
-      </w:r>
-      <w:proofErr w:type="spellStart"/>
-      <w:r>
-        <w:t>Чернышёва</w:t>
-      </w:r>
-      <w:proofErr w:type="spellEnd"/>
+        <w:t xml:space="preserve"> обвинил Чернышёва</w:t>
+      </w:r>
       <w:r>
         <w:t xml:space="preserve"> в неудачном нападении</w:t>
       </w:r>
@@ -9255,13 +8910,8 @@
       <w:r>
         <w:t xml:space="preserve"> </w:t>
       </w:r>
-      <w:proofErr w:type="spellStart"/>
-      <w:r>
-        <w:t>Тотлебен</w:t>
-      </w:r>
-      <w:proofErr w:type="spellEnd"/>
-      <w:r>
-        <w:t xml:space="preserve"> приступил к переговорам о капитуляции, и в </w:t>
+      <w:r>
+        <w:t xml:space="preserve">Тотлебен приступил к переговорам о капитуляции, и в </w:t>
       </w:r>
       <w:r>
         <w:rPr>
@@ -9329,15 +8979,7 @@
         <w:t>К 7 час. утра</w:t>
       </w:r>
       <w:r>
-        <w:t xml:space="preserve"> до всех участников дошла весть об капитуляции города. Была схватка русских с австро-саксонцами. Задача </w:t>
-      </w:r>
-      <w:proofErr w:type="spellStart"/>
-      <w:r>
-        <w:t>Тотлебена</w:t>
-      </w:r>
-      <w:proofErr w:type="spellEnd"/>
-      <w:r>
-        <w:t xml:space="preserve"> (он не должен вредить жителям).</w:t>
+        <w:t xml:space="preserve"> до всех участников дошла весть об капитуляции города. Была схватка русских с австро-саксонцами. Задача Тотлебена (он не должен вредить жителям).</w:t>
       </w:r>
     </w:p>
     <w:p>
@@ -9357,15 +8999,7 @@
         <w:t>.</w:t>
       </w:r>
       <w:r>
-        <w:t xml:space="preserve"> Контрибуция </w:t>
-      </w:r>
-      <w:proofErr w:type="spellStart"/>
-      <w:r>
-        <w:t>Тотлебена</w:t>
-      </w:r>
-      <w:proofErr w:type="spellEnd"/>
-      <w:r>
-        <w:t xml:space="preserve"> и его дружба с </w:t>
+        <w:t xml:space="preserve"> Контрибуция Тотлебена и его дружба с </w:t>
       </w:r>
       <w:proofErr w:type="spellStart"/>
       <w:r>
@@ -9382,26 +9016,10 @@
         <w:ind w:firstLine="0"/>
       </w:pPr>
       <w:r>
-        <w:t xml:space="preserve">Стр. 284 – </w:t>
-      </w:r>
-      <w:proofErr w:type="spellStart"/>
-      <w:r>
-        <w:t>Тотлебен</w:t>
-      </w:r>
-      <w:proofErr w:type="spellEnd"/>
-      <w:r>
-        <w:t xml:space="preserve"> взял 2 приказчиков вместо нужных заложников. В казне нашли лишь 63 тыс. талеров.</w:t>
-      </w:r>
-      <w:r>
-        <w:t xml:space="preserve"> </w:t>
-      </w:r>
-      <w:proofErr w:type="spellStart"/>
-      <w:r>
-        <w:t>Тотлебен</w:t>
-      </w:r>
-      <w:proofErr w:type="spellEnd"/>
-      <w:r>
-        <w:t xml:space="preserve"> не хотел уничтожать всё оружие. Так же </w:t>
+        <w:t>Стр. 284 – Тотлебен взял 2 приказчиков вместо нужных заложников. В казне нашли лишь 63 тыс. талеров.</w:t>
+      </w:r>
+      <w:r>
+        <w:t xml:space="preserve"> Тотлебен не хотел уничтожать всё оружие. Так же </w:t>
       </w:r>
       <w:r>
         <w:lastRenderedPageBreak/>
@@ -9577,21 +9195,7 @@
         <w:rPr>
           <w:b/>
         </w:rPr>
-        <w:t xml:space="preserve">Осада </w:t>
-      </w:r>
-      <w:proofErr w:type="spellStart"/>
-      <w:r>
-        <w:rPr>
-          <w:b/>
-        </w:rPr>
-        <w:t>Кольберга</w:t>
-      </w:r>
-      <w:proofErr w:type="spellEnd"/>
-      <w:r>
-        <w:rPr>
-          <w:b/>
-        </w:rPr>
-        <w:t xml:space="preserve">. Конец </w:t>
+        <w:t xml:space="preserve">Осада Кольберга. Конец </w:t>
       </w:r>
       <w:proofErr w:type="spellStart"/>
       <w:r>
@@ -9625,21 +9229,11 @@
       <w:r>
         <w:t xml:space="preserve">был отправлен </w:t>
       </w:r>
-      <w:proofErr w:type="spellStart"/>
-      <w:r>
-        <w:t>дисант</w:t>
-      </w:r>
-      <w:proofErr w:type="spellEnd"/>
-      <w:r>
-        <w:t xml:space="preserve"> к </w:t>
-      </w:r>
-      <w:proofErr w:type="spellStart"/>
-      <w:r>
-        <w:t>Кольбергу</w:t>
-      </w:r>
-      <w:proofErr w:type="spellEnd"/>
-      <w:r>
-        <w:t xml:space="preserve">, который прибыл </w:t>
+      <w:r>
+        <w:t>флот</w:t>
+      </w:r>
+      <w:r>
+        <w:t xml:space="preserve"> к Кольбергу, который прибыл </w:t>
       </w:r>
       <w:r>
         <w:rPr>
@@ -9689,15 +9283,7 @@
         <w:t xml:space="preserve"> сбил конные посты и вошёл в крепость.</w:t>
       </w:r>
       <w:r>
-        <w:t xml:space="preserve"> Десант увели, подкрепления </w:t>
-      </w:r>
-      <w:proofErr w:type="spellStart"/>
-      <w:r>
-        <w:t>Олица</w:t>
-      </w:r>
-      <w:proofErr w:type="spellEnd"/>
-      <w:r>
-        <w:t xml:space="preserve">, Демидова, Мордвина не пришли. </w:t>
+        <w:t xml:space="preserve"> Десант увели, подкрепления Олица, Демидова, Мордвина не пришли. </w:t>
       </w:r>
       <w:r>
         <w:t>Конференция назначила следствие, почему ничего не получилось.</w:t>
@@ -10024,21 +9610,7 @@
         <w:rPr>
           <w:b/>
         </w:rPr>
-        <w:t xml:space="preserve">я </w:t>
-      </w:r>
-      <w:proofErr w:type="spellStart"/>
-      <w:r>
-        <w:rPr>
-          <w:b/>
-        </w:rPr>
-        <w:t>Силезская</w:t>
-      </w:r>
-      <w:proofErr w:type="spellEnd"/>
-      <w:r>
-        <w:rPr>
-          <w:b/>
-        </w:rPr>
-        <w:t xml:space="preserve"> ка</w:t>
+        <w:t>я Силезская ка</w:t>
       </w:r>
       <w:r>
         <w:rPr>
@@ -10050,21 +9622,7 @@
         <w:rPr>
           <w:b/>
         </w:rPr>
-        <w:t xml:space="preserve">пания. Падение </w:t>
-      </w:r>
-      <w:proofErr w:type="spellStart"/>
-      <w:r>
-        <w:rPr>
-          <w:b/>
-        </w:rPr>
-        <w:t>Кольберга</w:t>
-      </w:r>
-      <w:proofErr w:type="spellEnd"/>
-      <w:r>
-        <w:rPr>
-          <w:b/>
-        </w:rPr>
-        <w:t xml:space="preserve">. Завоевание </w:t>
+        <w:t xml:space="preserve">пания. Падение Кольберга. Завоевание </w:t>
       </w:r>
       <w:r>
         <w:rPr>
@@ -10085,66 +9643,50 @@
         <w:ind w:firstLine="0"/>
       </w:pPr>
       <w:r>
-        <w:t xml:space="preserve">Стр. 295 – новый план – взять </w:t>
-      </w:r>
-      <w:proofErr w:type="spellStart"/>
-      <w:r>
-        <w:t>Кольберг</w:t>
-      </w:r>
-      <w:proofErr w:type="spellEnd"/>
-      <w:r>
-        <w:t xml:space="preserve"> и идти на Берлин.</w:t>
-      </w:r>
-      <w:r>
-        <w:t xml:space="preserve"> Наметили так же осаду </w:t>
-      </w:r>
-      <w:proofErr w:type="spellStart"/>
-      <w:r>
-        <w:t>Кюстрина</w:t>
+        <w:t>Стр. 295 – новый план – взять Кольберг и идти на Берлин.</w:t>
+      </w:r>
+      <w:r>
+        <w:t xml:space="preserve"> Наметили так же осаду Кюстрина.</w:t>
+      </w:r>
+      <w:r>
+        <w:t xml:space="preserve"> Так же </w:t>
+      </w:r>
+      <w:proofErr w:type="spellStart"/>
+      <w:r>
+        <w:t>вырабатан</w:t>
+      </w:r>
+      <w:proofErr w:type="spellEnd"/>
+      <w:r>
+        <w:t xml:space="preserve"> план зимних операций лёгкой кавалерии.</w:t>
+      </w:r>
+    </w:p>
+    <w:p>
+      <w:pPr>
+        <w:pStyle w:val="a3"/>
+        <w:ind w:firstLine="0"/>
+      </w:pPr>
+      <w:r>
+        <w:t xml:space="preserve">Стр. 296 – </w:t>
+      </w:r>
+      <w:r>
+        <w:rPr>
+          <w:i/>
+          <w:u w:val="single"/>
+        </w:rPr>
+        <w:t>25 января 1761 года</w:t>
+      </w:r>
+      <w:r>
+        <w:t xml:space="preserve"> русская кавалерия подошла к </w:t>
+      </w:r>
+      <w:proofErr w:type="spellStart"/>
+      <w:r>
+        <w:t>Кльбергу</w:t>
       </w:r>
       <w:proofErr w:type="spellEnd"/>
       <w:r>
         <w:t>.</w:t>
       </w:r>
       <w:r>
-        <w:t xml:space="preserve"> Так же </w:t>
-      </w:r>
-      <w:proofErr w:type="spellStart"/>
-      <w:r>
-        <w:t>вырабатан</w:t>
-      </w:r>
-      <w:proofErr w:type="spellEnd"/>
-      <w:r>
-        <w:t xml:space="preserve"> план зимних операций лёгкой кавалерии.</w:t>
-      </w:r>
-    </w:p>
-    <w:p>
-      <w:pPr>
-        <w:pStyle w:val="a3"/>
-        <w:ind w:firstLine="0"/>
-      </w:pPr>
-      <w:r>
-        <w:t xml:space="preserve">Стр. 296 – </w:t>
-      </w:r>
-      <w:r>
-        <w:rPr>
-          <w:i/>
-          <w:u w:val="single"/>
-        </w:rPr>
-        <w:t>25 января 1761 года</w:t>
-      </w:r>
-      <w:r>
-        <w:t xml:space="preserve"> русская кавалерия подошла к </w:t>
-      </w:r>
-      <w:proofErr w:type="spellStart"/>
-      <w:r>
-        <w:t>Кльбергу</w:t>
-      </w:r>
-      <w:proofErr w:type="spellEnd"/>
-      <w:r>
-        <w:t>.</w:t>
-      </w:r>
-      <w:r>
         <w:t xml:space="preserve"> 17 </w:t>
       </w:r>
       <w:r>
@@ -10155,15 +9697,7 @@
         <w:t>февраля 1761 года</w:t>
       </w:r>
       <w:r>
-        <w:t xml:space="preserve"> </w:t>
-      </w:r>
-      <w:proofErr w:type="spellStart"/>
-      <w:r>
-        <w:t>Тотлебен</w:t>
-      </w:r>
-      <w:proofErr w:type="spellEnd"/>
-      <w:r>
-        <w:t xml:space="preserve"> донёс о том, </w:t>
+        <w:t xml:space="preserve"> Тотлебен донёс о том, </w:t>
       </w:r>
       <w:proofErr w:type="gramStart"/>
       <w:r>
@@ -10171,15 +9705,7 @@
       </w:r>
       <w:proofErr w:type="gramEnd"/>
       <w:r>
-        <w:t xml:space="preserve"> начав было блокаду </w:t>
-      </w:r>
-      <w:proofErr w:type="spellStart"/>
-      <w:r>
-        <w:t>Кольберга</w:t>
-      </w:r>
-      <w:proofErr w:type="spellEnd"/>
-      <w:r>
-        <w:t>, ему пришлось отступить.</w:t>
+        <w:t xml:space="preserve"> начав было блокаду Кольберга, ему пришлось отступить.</w:t>
       </w:r>
       <w:r>
         <w:t xml:space="preserve"> Заключили перемирие до </w:t>
@@ -10205,15 +9731,7 @@
         <w:t xml:space="preserve"> Текст Конференции.</w:t>
       </w:r>
       <w:r>
-        <w:t xml:space="preserve"> Переговоры через </w:t>
-      </w:r>
-      <w:proofErr w:type="spellStart"/>
-      <w:r>
-        <w:t>Тотлебена</w:t>
-      </w:r>
-      <w:proofErr w:type="spellEnd"/>
-      <w:r>
-        <w:t>.</w:t>
+        <w:t xml:space="preserve"> Переговоры через Тотлебена.</w:t>
       </w:r>
     </w:p>
     <w:p>
@@ -10237,26 +9755,10 @@
         <w:t>о о примирении Франции и Англии из Берлина.</w:t>
       </w:r>
       <w:r>
-        <w:t xml:space="preserve"> </w:t>
-      </w:r>
-      <w:proofErr w:type="spellStart"/>
-      <w:r>
-        <w:t>Тотлебен</w:t>
-      </w:r>
-      <w:proofErr w:type="spellEnd"/>
-      <w:r>
-        <w:t xml:space="preserve"> делал странные действия, до этого прося об отставке.</w:t>
-      </w:r>
-      <w:r>
-        <w:t xml:space="preserve"> Рескрипт от Конференции, говорящий об разделении армии – одной для </w:t>
-      </w:r>
-      <w:proofErr w:type="spellStart"/>
-      <w:r>
-        <w:t>Кольберга</w:t>
-      </w:r>
-      <w:proofErr w:type="spellEnd"/>
-      <w:r>
-        <w:t>, другой для Силезии.</w:t>
+        <w:t xml:space="preserve"> Тотлебен делал странные действия, до этого прося об отставке.</w:t>
+      </w:r>
+      <w:r>
+        <w:t xml:space="preserve"> Рескрипт от Конференции, говорящий об разделении армии – одной для Кольберга, другой для Силезии.</w:t>
       </w:r>
       <w:r>
         <w:t xml:space="preserve"> </w:t>
@@ -10363,15 +9865,7 @@
         <w:t xml:space="preserve">. </w:t>
       </w:r>
       <w:r>
-        <w:t xml:space="preserve">Свидание Бутурлина с </w:t>
-      </w:r>
-      <w:proofErr w:type="spellStart"/>
-      <w:r>
-        <w:t>Лаудоном</w:t>
-      </w:r>
-      <w:proofErr w:type="spellEnd"/>
-      <w:r>
-        <w:t xml:space="preserve">. </w:t>
+        <w:t xml:space="preserve">Свидание Бутурлина с Лаудоном. </w:t>
       </w:r>
       <w:proofErr w:type="spellStart"/>
       <w:r>
@@ -10472,23 +9966,7 @@
         <w:t>9 сентября 1761 года</w:t>
       </w:r>
       <w:r>
-        <w:t xml:space="preserve"> </w:t>
-      </w:r>
-      <w:proofErr w:type="spellStart"/>
-      <w:r>
-        <w:t>Лаудон</w:t>
-      </w:r>
-      <w:proofErr w:type="spellEnd"/>
-      <w:r>
-        <w:t xml:space="preserve"> взял </w:t>
-      </w:r>
-      <w:proofErr w:type="spellStart"/>
-      <w:r>
-        <w:t>Швейдницу</w:t>
-      </w:r>
-      <w:proofErr w:type="spellEnd"/>
-      <w:r>
-        <w:t>.</w:t>
+        <w:t xml:space="preserve"> Лаудон взял Швейдницу.</w:t>
       </w:r>
     </w:p>
     <w:p>
@@ -10534,15 +10012,7 @@
         <w:t>–</w:t>
       </w:r>
       <w:r>
-        <w:t xml:space="preserve">Решили, что важной задачей сейчас является захват </w:t>
-      </w:r>
-      <w:proofErr w:type="spellStart"/>
-      <w:r>
-        <w:t>Кольберга</w:t>
-      </w:r>
-      <w:proofErr w:type="spellEnd"/>
-      <w:r>
-        <w:t>.</w:t>
+        <w:t>Решили, что важной задачей сейчас является захват Кольберга.</w:t>
       </w:r>
     </w:p>
     <w:p>
@@ -10579,15 +10049,7 @@
       </w:r>
       <w:proofErr w:type="spellEnd"/>
       <w:r>
-        <w:t xml:space="preserve"> армии Румянцева в контраст с армией </w:t>
-      </w:r>
-      <w:proofErr w:type="spellStart"/>
-      <w:r>
-        <w:t>Тотлебена</w:t>
-      </w:r>
-      <w:proofErr w:type="spellEnd"/>
-      <w:r>
-        <w:t>.</w:t>
+        <w:t xml:space="preserve"> армии Румянцева в контраст с армией Тотлебена.</w:t>
       </w:r>
     </w:p>
     <w:p>
@@ -10611,26 +10073,10 @@
         <w:t xml:space="preserve"> </w:t>
       </w:r>
       <w:r>
-        <w:t xml:space="preserve">описание </w:t>
-      </w:r>
-      <w:proofErr w:type="spellStart"/>
-      <w:r>
-        <w:t>Тотлебена</w:t>
-      </w:r>
-      <w:proofErr w:type="spellEnd"/>
-      <w:r>
-        <w:t>.</w:t>
-      </w:r>
-      <w:r>
-        <w:t xml:space="preserve"> Доказательство предательства </w:t>
-      </w:r>
-      <w:proofErr w:type="spellStart"/>
-      <w:r>
-        <w:t>Тотлебена</w:t>
-      </w:r>
-      <w:proofErr w:type="spellEnd"/>
-      <w:r>
-        <w:t>.</w:t>
+        <w:t>описание Тотлебена.</w:t>
+      </w:r>
+      <w:r>
+        <w:t xml:space="preserve"> Доказательство предательства Тотлебена.</w:t>
       </w:r>
       <w:r>
         <w:br/>
@@ -10642,13 +10088,8 @@
       <w:r>
         <w:t xml:space="preserve"> </w:t>
       </w:r>
-      <w:proofErr w:type="spellStart"/>
-      <w:r>
-        <w:t>Тотлебена</w:t>
-      </w:r>
-      <w:proofErr w:type="spellEnd"/>
-      <w:r>
-        <w:t xml:space="preserve"> </w:t>
+      <w:r>
+        <w:t xml:space="preserve">Тотлебена </w:t>
       </w:r>
       <w:proofErr w:type="spellStart"/>
       <w:r>
@@ -10677,13 +10118,8 @@
         <w:t xml:space="preserve"> </w:t>
       </w:r>
       <w:r>
-        <w:t xml:space="preserve">разбор дела </w:t>
-      </w:r>
-      <w:proofErr w:type="spellStart"/>
-      <w:r>
-        <w:t>Тотлебена</w:t>
-      </w:r>
-      <w:proofErr w:type="spellEnd"/>
+        <w:t>разбор дела Тотлебена</w:t>
+      </w:r>
       <w:r>
         <w:t xml:space="preserve">, которого </w:t>
       </w:r>
@@ -10770,13 +10206,8 @@
         <w:t>.</w:t>
       </w:r>
       <w:r>
-        <w:t xml:space="preserve"> Цели </w:t>
-      </w:r>
-      <w:proofErr w:type="spellStart"/>
-      <w:r>
-        <w:t>Тотлебена</w:t>
-      </w:r>
-      <w:proofErr w:type="spellEnd"/>
+        <w:t xml:space="preserve"> Цели Тотлебена</w:t>
+      </w:r>
       <w:r>
         <w:t xml:space="preserve"> и переписки</w:t>
       </w:r>
@@ -10819,32 +10250,16 @@
         <w:t>4 сентября 1761</w:t>
       </w:r>
       <w:r>
-        <w:t xml:space="preserve"> года корпус Румянцева подступил к </w:t>
-      </w:r>
-      <w:proofErr w:type="spellStart"/>
-      <w:r>
-        <w:t>Кольбергу</w:t>
-      </w:r>
-      <w:proofErr w:type="spellEnd"/>
-      <w:r>
-        <w:t xml:space="preserve"> и сбил неприятеля с окрестных высот.</w:t>
-      </w:r>
-    </w:p>
-    <w:p>
-      <w:pPr>
-        <w:pStyle w:val="a3"/>
-        <w:ind w:firstLine="0"/>
-      </w:pPr>
-      <w:r>
-        <w:t xml:space="preserve">Стр. 310 – схематический план укреплений и осады </w:t>
-      </w:r>
-      <w:proofErr w:type="spellStart"/>
-      <w:r>
-        <w:t>Кольберга</w:t>
-      </w:r>
-      <w:proofErr w:type="spellEnd"/>
-      <w:r>
-        <w:t xml:space="preserve">. </w:t>
+        <w:t xml:space="preserve"> года корпус Румянцева подступил к Кольбергу и сбил неприятеля с окрестных высот.</w:t>
+      </w:r>
+    </w:p>
+    <w:p>
+      <w:pPr>
+        <w:pStyle w:val="a3"/>
+        <w:ind w:firstLine="0"/>
+      </w:pPr>
+      <w:r>
+        <w:t xml:space="preserve">Стр. 310 – схематический план укреплений и осады Кольберга. </w:t>
       </w:r>
     </w:p>
     <w:p>
@@ -10924,71 +10339,78 @@
         <w:t xml:space="preserve">Стр. 314 </w:t>
       </w:r>
       <w:r>
-        <w:t xml:space="preserve">– русские форсировали осаду </w:t>
-      </w:r>
-      <w:proofErr w:type="spellStart"/>
-      <w:r>
-        <w:t>Кольберга</w:t>
-      </w:r>
-      <w:proofErr w:type="spellEnd"/>
+        <w:t>– русские форсировали осаду Кольберга.</w:t>
+      </w:r>
+      <w:r>
+        <w:t xml:space="preserve"> Письмо Фридриха о важности Кольберга для него.</w:t>
+      </w:r>
+      <w:r>
+        <w:t xml:space="preserve"> </w:t>
+      </w:r>
+      <w:r>
+        <w:t xml:space="preserve">В </w:t>
+      </w:r>
+      <w:proofErr w:type="spellStart"/>
+      <w:r>
+        <w:t>Кольберге</w:t>
+      </w:r>
+      <w:proofErr w:type="spellEnd"/>
+      <w:r>
+        <w:t xml:space="preserve"> взорвался пороховой погреб.</w:t>
+      </w:r>
+      <w:r>
+        <w:t xml:space="preserve"> Кольберг сдался.</w:t>
+      </w:r>
+      <w:r>
+        <w:t xml:space="preserve"> </w:t>
+      </w:r>
+      <w:proofErr w:type="spellStart"/>
+      <w:r>
+        <w:t>Стата</w:t>
+      </w:r>
+      <w:proofErr w:type="spellEnd"/>
+      <w:r>
+        <w:t xml:space="preserve"> битвы.</w:t>
+      </w:r>
+    </w:p>
+    <w:p>
+      <w:pPr>
+        <w:pStyle w:val="a3"/>
+        <w:ind w:firstLine="0"/>
+      </w:pPr>
+      <w:r>
+        <w:t xml:space="preserve">Стр. 315 </w:t>
+      </w:r>
+      <w:r>
+        <w:t>–</w:t>
+      </w:r>
+      <w:r>
+        <w:t xml:space="preserve"> </w:t>
+      </w:r>
+      <w:r>
+        <w:t>теперь можно делать решительный удар государству Фридриха.</w:t>
+      </w:r>
+      <w:r>
+        <w:t xml:space="preserve"> Армия улучшилось, по сравнению с армией Апраксина в </w:t>
+      </w:r>
+      <w:r>
+        <w:rPr>
+          <w:i/>
+          <w:u w:val="single"/>
+        </w:rPr>
+        <w:t>1757 г</w:t>
+      </w:r>
       <w:r>
         <w:t>.</w:t>
       </w:r>
-      <w:r>
-        <w:t xml:space="preserve"> Письмо Фридриха о важности </w:t>
-      </w:r>
-      <w:proofErr w:type="spellStart"/>
-      <w:r>
-        <w:t>Кольберга</w:t>
-      </w:r>
-      <w:proofErr w:type="spellEnd"/>
-      <w:r>
-        <w:t xml:space="preserve"> для него.</w:t>
-      </w:r>
-      <w:r>
-        <w:t xml:space="preserve"> </w:t>
-      </w:r>
-      <w:r>
-        <w:t xml:space="preserve">В </w:t>
-      </w:r>
-      <w:proofErr w:type="spellStart"/>
-      <w:r>
-        <w:t>Кольберге</w:t>
-      </w:r>
-      <w:proofErr w:type="spellEnd"/>
-      <w:r>
-        <w:t xml:space="preserve"> взорвался пороховой погреб.</w:t>
-      </w:r>
-      <w:r>
-        <w:t xml:space="preserve"> </w:t>
-      </w:r>
-      <w:proofErr w:type="spellStart"/>
-      <w:r>
-        <w:t>Кольберг</w:t>
-      </w:r>
-      <w:proofErr w:type="spellEnd"/>
-      <w:r>
-        <w:t xml:space="preserve"> сдался.</w:t>
-      </w:r>
-      <w:r>
-        <w:t xml:space="preserve"> </w:t>
-      </w:r>
-      <w:proofErr w:type="spellStart"/>
-      <w:r>
-        <w:t>Стата</w:t>
-      </w:r>
-      <w:proofErr w:type="spellEnd"/>
-      <w:r>
-        <w:t xml:space="preserve"> битвы.</w:t>
-      </w:r>
-    </w:p>
-    <w:p>
-      <w:pPr>
-        <w:pStyle w:val="a3"/>
-        <w:ind w:firstLine="0"/>
-      </w:pPr>
-      <w:r>
-        <w:t xml:space="preserve">Стр. 315 </w:t>
+    </w:p>
+    <w:p>
+      <w:pPr>
+        <w:pStyle w:val="a3"/>
+        <w:ind w:firstLine="0"/>
+      </w:pPr>
+      <w:r>
+        <w:t xml:space="preserve">Стр. 316 </w:t>
       </w:r>
       <w:r>
         <w:t>–</w:t>
@@ -10997,29 +10419,57 @@
         <w:t xml:space="preserve"> </w:t>
       </w:r>
       <w:r>
-        <w:t>теперь можно делать решительный удар государству Фридриха.</w:t>
-      </w:r>
-      <w:r>
-        <w:t xml:space="preserve"> Армия улучшилось, по сравнению с армией Апраксина в </w:t>
-      </w:r>
-      <w:r>
-        <w:rPr>
-          <w:i/>
-          <w:u w:val="single"/>
-        </w:rPr>
-        <w:t>1757 г</w:t>
-      </w:r>
-      <w:r>
-        <w:t>.</w:t>
-      </w:r>
-    </w:p>
-    <w:p>
-      <w:pPr>
-        <w:pStyle w:val="a3"/>
-        <w:ind w:firstLine="0"/>
-      </w:pPr>
-      <w:r>
-        <w:t xml:space="preserve">Стр. 316 </w:t>
+        <w:t xml:space="preserve">всяческие улучшения </w:t>
+      </w:r>
+      <w:r>
+        <w:t xml:space="preserve">русской </w:t>
+      </w:r>
+      <w:r>
+        <w:t>армии.</w:t>
+      </w:r>
+      <w:r>
+        <w:t xml:space="preserve"> Планы Фридриха.</w:t>
+      </w:r>
+      <w:r>
+        <w:t xml:space="preserve"> Действия Ландау.</w:t>
+      </w:r>
+      <w:r>
+        <w:t xml:space="preserve"> </w:t>
+      </w:r>
+      <w:r>
+        <w:rPr>
+          <w:i/>
+          <w:u w:val="single"/>
+        </w:rPr>
+        <w:t>15 августа 1761 года</w:t>
+      </w:r>
+      <w:r>
+        <w:t xml:space="preserve"> Испания вступила в войну на стороне Франции.</w:t>
+      </w:r>
+      <w:r>
+        <w:t xml:space="preserve"> В </w:t>
+      </w:r>
+      <w:r>
+        <w:rPr>
+          <w:i/>
+          <w:u w:val="single"/>
+        </w:rPr>
+        <w:t>1762 году</w:t>
+      </w:r>
+      <w:r>
+        <w:t xml:space="preserve"> Англия расторгла договор о субсидиях с Пруссией.</w:t>
+      </w:r>
+      <w:r>
+        <w:t xml:space="preserve"> Плохое положение Фридриха.</w:t>
+      </w:r>
+    </w:p>
+    <w:p>
+      <w:pPr>
+        <w:pStyle w:val="a3"/>
+        <w:ind w:firstLine="0"/>
+      </w:pPr>
+      <w:r>
+        <w:t xml:space="preserve">Стр. 317 </w:t>
       </w:r>
       <w:r>
         <w:t>–</w:t>
@@ -11028,65 +10478,6 @@
         <w:t xml:space="preserve"> </w:t>
       </w:r>
       <w:r>
-        <w:t xml:space="preserve">всяческие улучшения </w:t>
-      </w:r>
-      <w:r>
-        <w:t xml:space="preserve">русской </w:t>
-      </w:r>
-      <w:r>
-        <w:t>армии.</w:t>
-      </w:r>
-      <w:r>
-        <w:t xml:space="preserve"> Планы Фридриха.</w:t>
-      </w:r>
-      <w:r>
-        <w:t xml:space="preserve"> Действия Ландау.</w:t>
-      </w:r>
-      <w:r>
-        <w:t xml:space="preserve"> </w:t>
-      </w:r>
-      <w:r>
-        <w:rPr>
-          <w:i/>
-          <w:u w:val="single"/>
-        </w:rPr>
-        <w:t>15 августа 1761 года</w:t>
-      </w:r>
-      <w:r>
-        <w:t xml:space="preserve"> Испания вступила в войну на стороне Франции.</w:t>
-      </w:r>
-      <w:r>
-        <w:t xml:space="preserve"> В </w:t>
-      </w:r>
-      <w:r>
-        <w:rPr>
-          <w:i/>
-          <w:u w:val="single"/>
-        </w:rPr>
-        <w:t>1762 году</w:t>
-      </w:r>
-      <w:r>
-        <w:t xml:space="preserve"> Англия расторгла договор о субсидиях с Пруссией.</w:t>
-      </w:r>
-      <w:r>
-        <w:t xml:space="preserve"> Плохое положение Фридриха.</w:t>
-      </w:r>
-    </w:p>
-    <w:p>
-      <w:pPr>
-        <w:pStyle w:val="a3"/>
-        <w:ind w:firstLine="0"/>
-      </w:pPr>
-      <w:r>
-        <w:t xml:space="preserve">Стр. 317 </w:t>
-      </w:r>
-      <w:r>
-        <w:t>–</w:t>
-      </w:r>
-      <w:r>
-        <w:t xml:space="preserve"> </w:t>
-      </w:r>
-      <w:r>
         <w:t xml:space="preserve">Фридрих начал войну с полной уверенностью в победе. Комментарий Наполеона. К началу </w:t>
       </w:r>
       <w:r>
@@ -11113,15 +10504,7 @@
         <w:t xml:space="preserve"> </w:t>
       </w:r>
       <w:r>
-        <w:t xml:space="preserve">король писал </w:t>
-      </w:r>
-      <w:proofErr w:type="spellStart"/>
-      <w:r>
-        <w:t>Финкенштейну</w:t>
-      </w:r>
-      <w:proofErr w:type="spellEnd"/>
-      <w:r>
-        <w:t xml:space="preserve"> о подготовке переговоров с противником ради спасения остатков прусской монархии.</w:t>
+        <w:t>король писал Финкенштейну о подготовке переговоров с противником ради спасения остатков прусской монархии.</w:t>
       </w:r>
       <w:r>
         <w:t xml:space="preserve"> Фридрих носил при себе яд.</w:t>
@@ -11178,15 +10561,7 @@
         <w:t xml:space="preserve"> в Петербурге было опубликова</w:t>
       </w:r>
       <w:r>
-        <w:t xml:space="preserve">но сообщение о взятии </w:t>
-      </w:r>
-      <w:proofErr w:type="spellStart"/>
-      <w:r>
-        <w:t>Кольберга</w:t>
-      </w:r>
-      <w:proofErr w:type="spellEnd"/>
-      <w:r>
-        <w:t xml:space="preserve"> и в тот же день умерла Елизавета Петровна.</w:t>
+        <w:t>но сообщение о взятии Кольберга и в тот же день умерла Елизавета Петровна.</w:t>
       </w:r>
       <w:r>
         <w:t xml:space="preserve"> Вопрос престолонаследия и первое время Петра на престоле.</w:t>
@@ -12555,7 +11930,7 @@
 </file>
 
 <file path=customXml/itemProps1.xml><?xml version="1.0" encoding="utf-8"?>
-<ds:datastoreItem xmlns:ds="http://schemas.openxmlformats.org/officeDocument/2006/customXml" ds:itemID="{BE38172D-C2D6-433F-B4E6-F147D5219CC2}">
+<ds:datastoreItem xmlns:ds="http://schemas.openxmlformats.org/officeDocument/2006/customXml" ds:itemID="{E5FA7237-7360-4D1D-BC61-45119F78F40B}">
   <ds:schemaRefs>
     <ds:schemaRef ds:uri="http://schemas.openxmlformats.org/officeDocument/2006/bibliography"/>
   </ds:schemaRefs>

</xml_diff>